<commit_message>
beschrijving en naam toegevoegd
</commit_message>
<xml_diff>
--- a/Core project document.docx
+++ b/Core project document.docx
@@ -8,30 +8,8 @@
         <w:rPr>
           <w:rStyle w:val="Kop2Teken"/>
         </w:rPr>
-        <w:t xml:space="preserve">Group name </w:t>
-      </w:r>
-      <w:proofErr w:type="spellStart"/>
-      <w:r>
-        <w:rPr>
-          <w:rStyle w:val="Kop2Teken"/>
-        </w:rPr>
-        <w:t>and</w:t>
-      </w:r>
-      <w:proofErr w:type="spellEnd"/>
-      <w:r>
-        <w:rPr>
-          <w:rStyle w:val="Kop2Teken"/>
-        </w:rPr>
-        <w:t xml:space="preserve"> </w:t>
-      </w:r>
-      <w:proofErr w:type="spellStart"/>
-      <w:r>
-        <w:rPr>
-          <w:rStyle w:val="Kop2Teken"/>
-        </w:rPr>
-        <w:t>number</w:t>
-      </w:r>
-      <w:proofErr w:type="spellEnd"/>
+        <w:t>Group name and number</w:t>
+      </w:r>
       <w:r>
         <w:br/>
       </w:r>
@@ -99,7 +77,6 @@
       <w:pPr>
         <w:ind w:firstLine="708"/>
       </w:pPr>
-      <w:proofErr w:type="spellStart"/>
       <w:r>
         <w:t>TedDy</w:t>
       </w:r>
@@ -107,17 +84,11 @@
         <w:t>fenc</w:t>
       </w:r>
       <w:r>
-        <w:t>e</w:t>
-      </w:r>
-      <w:proofErr w:type="spellEnd"/>
-      <w:r>
-        <w:t xml:space="preserve"> . </w:t>
+        <w:t xml:space="preserve">e . </w:t>
       </w:r>
       <w:r>
         <w:t>3</w:t>
       </w:r>
-      <w:bookmarkStart w:id="0" w:name="_GoBack"/>
-      <w:bookmarkEnd w:id="0"/>
     </w:p>
     <w:p/>
     <w:p>
@@ -126,216 +97,68 @@
           <w:rStyle w:val="Kop2Teken"/>
         </w:rPr>
       </w:pPr>
-      <w:proofErr w:type="spellStart"/>
       <w:r>
         <w:rPr>
           <w:rStyle w:val="Kop2Teken"/>
         </w:rPr>
-        <w:t>Theme</w:t>
-      </w:r>
-      <w:proofErr w:type="spellEnd"/>
+        <w:t>Theme and interpretation</w:t>
+      </w:r>
       <w:r>
         <w:rPr>
           <w:rStyle w:val="Kop2Teken"/>
         </w:rPr>
         <w:t xml:space="preserve"> </w:t>
       </w:r>
-      <w:proofErr w:type="spellStart"/>
+    </w:p>
+    <w:p>
+      <w:pPr>
+        <w:ind w:left="708"/>
+      </w:pPr>
       <w:r>
         <w:rPr>
           <w:rStyle w:val="Kop2Teken"/>
         </w:rPr>
-        <w:t>and</w:t>
-      </w:r>
-      <w:proofErr w:type="spellEnd"/>
+        <w:br/>
+      </w:r>
+      <w:r>
+        <w:t>Things you hate: nightmares</w:t>
+      </w:r>
+    </w:p>
+    <w:p>
+      <w:pPr>
+        <w:ind w:left="708"/>
+      </w:pPr>
+      <w:r>
+        <w:t>You only get one teddy to defend a sleeping child</w:t>
+      </w:r>
+    </w:p>
+    <w:p>
+      <w:pPr>
+        <w:ind w:left="708"/>
+      </w:pPr>
+      <w:r>
+        <w:t>Build your own level with blocks</w:t>
+      </w:r>
+    </w:p>
+    <w:p>
+      <w:pPr>
+        <w:pStyle w:val="Lijstalinea"/>
+        <w:ind w:left="708"/>
+      </w:pPr>
+    </w:p>
+    <w:p>
       <w:r>
         <w:rPr>
           <w:rStyle w:val="Kop2Teken"/>
         </w:rPr>
-        <w:t xml:space="preserve"> </w:t>
-      </w:r>
-      <w:proofErr w:type="spellStart"/>
+        <w:t>Game idea</w:t>
+      </w:r>
       <w:r>
         <w:rPr>
           <w:rStyle w:val="Kop2Teken"/>
         </w:rPr>
-        <w:t>interpretation</w:t>
-      </w:r>
-      <w:proofErr w:type="spellEnd"/>
-      <w:r>
-        <w:rPr>
-          <w:rStyle w:val="Kop2Teken"/>
-        </w:rPr>
-        <w:t xml:space="preserve"> </w:t>
-      </w:r>
-    </w:p>
-    <w:p>
-      <w:pPr>
-        <w:ind w:left="708"/>
-      </w:pPr>
-      <w:r>
-        <w:rPr>
-          <w:rStyle w:val="Kop2Teken"/>
-        </w:rPr>
         <w:br/>
       </w:r>
-      <w:proofErr w:type="spellStart"/>
-      <w:r>
-        <w:t>Things</w:t>
-      </w:r>
-      <w:proofErr w:type="spellEnd"/>
-      <w:r>
-        <w:t xml:space="preserve"> </w:t>
-      </w:r>
-      <w:proofErr w:type="spellStart"/>
-      <w:r>
-        <w:t>you</w:t>
-      </w:r>
-      <w:proofErr w:type="spellEnd"/>
-      <w:r>
-        <w:t xml:space="preserve"> </w:t>
-      </w:r>
-      <w:proofErr w:type="spellStart"/>
-      <w:r>
-        <w:t>hate</w:t>
-      </w:r>
-      <w:proofErr w:type="spellEnd"/>
-      <w:r>
-        <w:t xml:space="preserve">: </w:t>
-      </w:r>
-      <w:proofErr w:type="spellStart"/>
-      <w:r>
-        <w:t>nightmares</w:t>
-      </w:r>
-      <w:proofErr w:type="spellEnd"/>
-    </w:p>
-    <w:p>
-      <w:pPr>
-        <w:ind w:left="708"/>
-      </w:pPr>
-      <w:proofErr w:type="spellStart"/>
-      <w:r>
-        <w:t>You</w:t>
-      </w:r>
-      <w:proofErr w:type="spellEnd"/>
-      <w:r>
-        <w:t xml:space="preserve"> </w:t>
-      </w:r>
-      <w:proofErr w:type="spellStart"/>
-      <w:r>
-        <w:t>only</w:t>
-      </w:r>
-      <w:proofErr w:type="spellEnd"/>
-      <w:r>
-        <w:t xml:space="preserve"> get </w:t>
-      </w:r>
-      <w:proofErr w:type="spellStart"/>
-      <w:r>
-        <w:t>one</w:t>
-      </w:r>
-      <w:proofErr w:type="spellEnd"/>
-      <w:r>
-        <w:t xml:space="preserve"> teddy </w:t>
-      </w:r>
-      <w:proofErr w:type="spellStart"/>
-      <w:r>
-        <w:t>to</w:t>
-      </w:r>
-      <w:proofErr w:type="spellEnd"/>
-      <w:r>
-        <w:t xml:space="preserve"> </w:t>
-      </w:r>
-      <w:proofErr w:type="spellStart"/>
-      <w:r>
-        <w:t>defend</w:t>
-      </w:r>
-      <w:proofErr w:type="spellEnd"/>
-      <w:r>
-        <w:t xml:space="preserve"> a </w:t>
-      </w:r>
-      <w:proofErr w:type="spellStart"/>
-      <w:r>
-        <w:t>sleeping</w:t>
-      </w:r>
-      <w:proofErr w:type="spellEnd"/>
-      <w:r>
-        <w:t xml:space="preserve"> </w:t>
-      </w:r>
-      <w:proofErr w:type="spellStart"/>
-      <w:r>
-        <w:t>child</w:t>
-      </w:r>
-      <w:proofErr w:type="spellEnd"/>
-    </w:p>
-    <w:p>
-      <w:pPr>
-        <w:ind w:left="708"/>
-      </w:pPr>
-      <w:proofErr w:type="spellStart"/>
-      <w:r>
-        <w:t>Build</w:t>
-      </w:r>
-      <w:proofErr w:type="spellEnd"/>
-      <w:r>
-        <w:t xml:space="preserve"> </w:t>
-      </w:r>
-      <w:proofErr w:type="spellStart"/>
-      <w:r>
-        <w:t>your</w:t>
-      </w:r>
-      <w:proofErr w:type="spellEnd"/>
-      <w:r>
-        <w:t xml:space="preserve"> </w:t>
-      </w:r>
-      <w:proofErr w:type="spellStart"/>
-      <w:r>
-        <w:t>own</w:t>
-      </w:r>
-      <w:proofErr w:type="spellEnd"/>
-      <w:r>
-        <w:t xml:space="preserve"> level </w:t>
-      </w:r>
-      <w:proofErr w:type="spellStart"/>
-      <w:r>
-        <w:t>with</w:t>
-      </w:r>
-      <w:proofErr w:type="spellEnd"/>
-      <w:r>
-        <w:t xml:space="preserve"> </w:t>
-      </w:r>
-      <w:proofErr w:type="spellStart"/>
-      <w:r>
-        <w:t>blocks</w:t>
-      </w:r>
-      <w:proofErr w:type="spellEnd"/>
-    </w:p>
-    <w:p>
-      <w:pPr>
-        <w:pStyle w:val="Lijstalinea"/>
-        <w:ind w:left="708"/>
-      </w:pPr>
-    </w:p>
-    <w:p>
-      <w:r>
-        <w:rPr>
-          <w:rStyle w:val="Kop2Teken"/>
-        </w:rPr>
-        <w:t xml:space="preserve">Game </w:t>
-      </w:r>
-      <w:proofErr w:type="spellStart"/>
-      <w:r>
-        <w:rPr>
-          <w:rStyle w:val="Kop2Teken"/>
-        </w:rPr>
-        <w:t>idea</w:t>
-      </w:r>
-      <w:proofErr w:type="spellEnd"/>
-      <w:r>
-        <w:rPr>
-          <w:rStyle w:val="Kop2Teken"/>
-        </w:rPr>
-        <w:br/>
-      </w:r>
     </w:p>
     <w:p>
       <w:pPr>
@@ -364,13 +187,8 @@
       <w:pPr>
         <w:pStyle w:val="Kop2"/>
       </w:pPr>
-      <w:proofErr w:type="spellStart"/>
-      <w:r>
-        <w:t>Key</w:t>
-      </w:r>
-      <w:proofErr w:type="spellEnd"/>
-      <w:r>
-        <w:t xml:space="preserve"> component</w:t>
+      <w:r>
+        <w:t>Key component</w:t>
       </w:r>
     </w:p>
     <w:p/>
@@ -394,21 +212,8 @@
           <w:numId w:val="7"/>
         </w:numPr>
       </w:pPr>
-      <w:proofErr w:type="spellStart"/>
-      <w:r>
-        <w:t>3D</w:t>
-      </w:r>
-      <w:proofErr w:type="spellEnd"/>
-      <w:r>
-        <w:t xml:space="preserve"> </w:t>
-      </w:r>
-      <w:proofErr w:type="spellStart"/>
-      <w:r>
-        <w:t>Models</w:t>
-      </w:r>
-      <w:proofErr w:type="spellEnd"/>
-      <w:r>
-        <w:t xml:space="preserve"> </w:t>
+      <w:r>
+        <w:t xml:space="preserve">3D Models </w:t>
       </w:r>
       <w:r>
         <w:rPr>
@@ -427,6 +232,24 @@
           <w:lang w:val="en-US"/>
         </w:rPr>
         <w:t>★★★</w:t>
+      </w:r>
+    </w:p>
+    <w:p>
+      <w:pPr>
+        <w:pStyle w:val="Lijstalinea"/>
+        <w:ind w:left="1800"/>
+      </w:pPr>
+      <w:r>
+        <w:t>verschillende soorten objecten met hun eigen kenmerken</w:t>
+      </w:r>
+    </w:p>
+    <w:p>
+      <w:pPr>
+        <w:pStyle w:val="Lijstalinea"/>
+        <w:ind w:left="1800"/>
+      </w:pPr>
+      <w:r>
+        <w:t>Abdullah/Esmeralda</w:t>
       </w:r>
     </w:p>
     <w:p>
@@ -437,11 +260,9 @@
           <w:numId w:val="7"/>
         </w:numPr>
       </w:pPr>
-      <w:proofErr w:type="spellStart"/>
       <w:r>
         <w:t>Textures</w:t>
       </w:r>
-      <w:proofErr w:type="spellEnd"/>
       <w:r>
         <w:t xml:space="preserve"> </w:t>
       </w:r>
@@ -452,7 +273,37 @@
           <w:szCs w:val="26"/>
           <w:lang w:val="en-US"/>
         </w:rPr>
-        <w:t>★★★</w:t>
+        <w:t>★★</w:t>
+      </w:r>
+    </w:p>
+    <w:p>
+      <w:pPr>
+        <w:pStyle w:val="Lijstalinea"/>
+        <w:ind w:left="1800"/>
+        <w:rPr>
+          <w:rFonts w:cs="Menlo Regular"/>
+          <w:lang w:val="en-US"/>
+        </w:rPr>
+      </w:pPr>
+      <w:r>
+        <w:rPr>
+          <w:rFonts w:cs="Menlo Regular"/>
+          <w:lang w:val="en-US"/>
+        </w:rPr>
+        <w:t>Ieder object hun eigen texture</w:t>
+      </w:r>
+    </w:p>
+    <w:p>
+      <w:pPr>
+        <w:pStyle w:val="Lijstalinea"/>
+        <w:ind w:left="1800"/>
+      </w:pPr>
+      <w:r>
+        <w:rPr>
+          <w:rFonts w:cs="Menlo Regular"/>
+          <w:lang w:val="en-US"/>
+        </w:rPr>
+        <w:t>Jeroen</w:t>
       </w:r>
     </w:p>
     <w:p>
@@ -464,21 +315,8 @@
         </w:numPr>
       </w:pPr>
       <w:r>
-        <w:t xml:space="preserve">Special </w:t>
-      </w:r>
-      <w:proofErr w:type="spellStart"/>
-      <w:r>
-        <w:t>effects</w:t>
-      </w:r>
-      <w:proofErr w:type="spellEnd"/>
-      <w:r>
-        <w:t xml:space="preserve"> &amp; </w:t>
-      </w:r>
-      <w:proofErr w:type="spellStart"/>
-      <w:r>
-        <w:t>Juiceness</w:t>
-      </w:r>
-      <w:proofErr w:type="spellEnd"/>
+        <w:t>Special effects &amp; Juiceness</w:t>
+      </w:r>
       <w:r>
         <w:t xml:space="preserve"> </w:t>
       </w:r>
@@ -490,6 +328,36 @@
           <w:lang w:val="en-US"/>
         </w:rPr>
         <w:t>★★</w:t>
+      </w:r>
+    </w:p>
+    <w:p>
+      <w:pPr>
+        <w:pStyle w:val="Lijstalinea"/>
+        <w:ind w:left="1800"/>
+        <w:rPr>
+          <w:rFonts w:cs="Menlo Regular"/>
+          <w:lang w:val="en-US"/>
+        </w:rPr>
+      </w:pPr>
+      <w:r>
+        <w:rPr>
+          <w:rFonts w:cs="Menlo Regular"/>
+          <w:lang w:val="en-US"/>
+        </w:rPr>
+        <w:t>Maskeren van spawnen van nachtmerries</w:t>
+      </w:r>
+    </w:p>
+    <w:p>
+      <w:pPr>
+        <w:pStyle w:val="Lijstalinea"/>
+        <w:ind w:left="1800"/>
+      </w:pPr>
+      <w:r>
+        <w:rPr>
+          <w:rFonts w:cs="Menlo Regular"/>
+          <w:lang w:val="en-US"/>
+        </w:rPr>
+        <w:t>Damien</w:t>
       </w:r>
     </w:p>
     <w:p>
@@ -500,11 +368,9 @@
           <w:numId w:val="7"/>
         </w:numPr>
       </w:pPr>
-      <w:proofErr w:type="spellStart"/>
-      <w:r>
-        <w:t>Rendering</w:t>
-      </w:r>
-      <w:proofErr w:type="spellEnd"/>
+      <w:r>
+        <w:t>User Interface</w:t>
+      </w:r>
       <w:r>
         <w:t xml:space="preserve"> </w:t>
       </w:r>
@@ -515,7 +381,53 @@
           <w:szCs w:val="26"/>
           <w:lang w:val="en-US"/>
         </w:rPr>
-        <w:t>★★</w:t>
+        <w:t>★★★</w:t>
+      </w:r>
+    </w:p>
+    <w:p>
+      <w:pPr>
+        <w:pStyle w:val="Lijstalinea"/>
+        <w:ind w:left="1800"/>
+        <w:rPr>
+          <w:rFonts w:cs="Menlo Regular"/>
+          <w:lang w:val="en-US"/>
+        </w:rPr>
+      </w:pPr>
+      <w:r>
+        <w:rPr>
+          <w:rFonts w:cs="Menlo Regular"/>
+          <w:lang w:val="en-US"/>
+        </w:rPr>
+        <w:t>Pause/Shop/Main/Highscore/Options</w:t>
+      </w:r>
+    </w:p>
+    <w:p>
+      <w:pPr>
+        <w:pStyle w:val="Lijstalinea"/>
+        <w:ind w:left="1800"/>
+        <w:rPr>
+          <w:rFonts w:cs="Menlo Regular"/>
+          <w:lang w:val="en-US"/>
+        </w:rPr>
+      </w:pPr>
+      <w:r>
+        <w:rPr>
+          <w:rFonts w:cs="Menlo Regular"/>
+          <w:lang w:val="en-US"/>
+        </w:rPr>
+        <w:t>Arjan/Jeroen</w:t>
+      </w:r>
+    </w:p>
+    <w:p>
+      <w:pPr>
+        <w:pStyle w:val="Lijstalinea"/>
+        <w:numPr>
+          <w:ilvl w:val="0"/>
+          <w:numId w:val="7"/>
+        </w:numPr>
+      </w:pPr>
+      <w:r>
+        <w:t>Artificial Intelligence (AI)</w:t>
       </w:r>
     </w:p>
     <w:p>
@@ -527,7 +439,7 @@
         </w:numPr>
       </w:pPr>
       <w:r>
-        <w:t>User Interface</w:t>
+        <w:t>Pathfindig using NavMesh</w:t>
       </w:r>
       <w:r>
         <w:t xml:space="preserve"> </w:t>
@@ -539,7 +451,250 @@
           <w:szCs w:val="26"/>
           <w:lang w:val="en-US"/>
         </w:rPr>
-        <w:t>★★★</w:t>
+        <w:t>★</w:t>
+      </w:r>
+    </w:p>
+    <w:p>
+      <w:pPr>
+        <w:pStyle w:val="Lijstalinea"/>
+        <w:ind w:left="1800"/>
+        <w:rPr>
+          <w:rFonts w:cs="Menlo Regular"/>
+          <w:lang w:val="en-US"/>
+        </w:rPr>
+      </w:pPr>
+      <w:r>
+        <w:rPr>
+          <w:rFonts w:cs="Menlo Regular"/>
+          <w:lang w:val="en-US"/>
+        </w:rPr>
+        <w:t>Baken van een route</w:t>
+      </w:r>
+    </w:p>
+    <w:p>
+      <w:pPr>
+        <w:pStyle w:val="Lijstalinea"/>
+        <w:ind w:left="1800"/>
+      </w:pPr>
+      <w:r>
+        <w:rPr>
+          <w:rFonts w:cs="Menlo Regular"/>
+          <w:lang w:val="en-US"/>
+        </w:rPr>
+        <w:t>Damien/Pieter</w:t>
+      </w:r>
+    </w:p>
+    <w:p>
+      <w:pPr>
+        <w:pStyle w:val="Lijstalinea"/>
+        <w:numPr>
+          <w:ilvl w:val="1"/>
+          <w:numId w:val="7"/>
+        </w:numPr>
+      </w:pPr>
+      <w:r>
+        <w:t>Pathfinding using own algorithm</w:t>
+      </w:r>
+      <w:r>
+        <w:t xml:space="preserve"> </w:t>
+      </w:r>
+      <w:r>
+        <w:rPr>
+          <w:rFonts w:ascii="Menlo Regular" w:hAnsi="Menlo Regular" w:cs="Menlo Regular"/>
+          <w:sz w:val="26"/>
+          <w:szCs w:val="26"/>
+          <w:lang w:val="en-US"/>
+        </w:rPr>
+        <w:t>★★</w:t>
+      </w:r>
+      <w:r>
+        <w:rPr>
+          <w:rFonts w:ascii="Menlo Regular" w:hAnsi="Menlo Regular" w:cs="Menlo Regular"/>
+          <w:sz w:val="26"/>
+          <w:szCs w:val="26"/>
+          <w:lang w:val="en-US"/>
+        </w:rPr>
+        <w:t>★</w:t>
+      </w:r>
+    </w:p>
+    <w:p>
+      <w:pPr>
+        <w:pStyle w:val="Lijstalinea"/>
+        <w:ind w:left="1800"/>
+        <w:rPr>
+          <w:rFonts w:cs="Menlo Regular"/>
+          <w:lang w:val="en-US"/>
+        </w:rPr>
+      </w:pPr>
+      <w:r>
+        <w:rPr>
+          <w:rFonts w:cs="Menlo Regular"/>
+          <w:lang w:val="en-US"/>
+        </w:rPr>
+        <w:t>Pad vinden terwijl de maze verandert in runtime</w:t>
+      </w:r>
+    </w:p>
+    <w:p>
+      <w:pPr>
+        <w:pStyle w:val="Lijstalinea"/>
+        <w:ind w:left="1800"/>
+      </w:pPr>
+      <w:r>
+        <w:rPr>
+          <w:rFonts w:cs="Menlo Regular"/>
+          <w:lang w:val="en-US"/>
+        </w:rPr>
+        <w:t>Pieter</w:t>
+      </w:r>
+    </w:p>
+    <w:p>
+      <w:pPr>
+        <w:pStyle w:val="Lijstalinea"/>
+        <w:numPr>
+          <w:ilvl w:val="1"/>
+          <w:numId w:val="7"/>
+        </w:numPr>
+      </w:pPr>
+      <w:r>
+        <w:t>Some “consciousness” in enemies of the level</w:t>
+      </w:r>
+      <w:r>
+        <w:t xml:space="preserve"> </w:t>
+      </w:r>
+      <w:r>
+        <w:rPr>
+          <w:rFonts w:ascii="Menlo Regular" w:hAnsi="Menlo Regular" w:cs="Menlo Regular"/>
+          <w:sz w:val="26"/>
+          <w:szCs w:val="26"/>
+          <w:lang w:val="en-US"/>
+        </w:rPr>
+        <w:t>★★</w:t>
+      </w:r>
+    </w:p>
+    <w:p>
+      <w:pPr>
+        <w:pStyle w:val="Lijstalinea"/>
+        <w:numPr>
+          <w:ilvl w:val="1"/>
+          <w:numId w:val="7"/>
+        </w:numPr>
+      </w:pPr>
+      <w:r>
+        <w:lastRenderedPageBreak/>
+        <w:t>Use genetic algorithm</w:t>
+      </w:r>
+      <w:r>
+        <w:t xml:space="preserve"> </w:t>
+      </w:r>
+      <w:r>
+        <w:rPr>
+          <w:rFonts w:ascii="Menlo Regular" w:hAnsi="Menlo Regular" w:cs="Menlo Regular"/>
+          <w:sz w:val="26"/>
+          <w:szCs w:val="26"/>
+          <w:lang w:val="en-US"/>
+        </w:rPr>
+        <w:t>★★</w:t>
+      </w:r>
+    </w:p>
+    <w:p>
+      <w:pPr>
+        <w:pStyle w:val="Lijstalinea"/>
+        <w:numPr>
+          <w:ilvl w:val="1"/>
+          <w:numId w:val="7"/>
+        </w:numPr>
+      </w:pPr>
+      <w:r>
+        <w:t>Enemies that learn</w:t>
+      </w:r>
+      <w:r>
+        <w:t xml:space="preserve"> </w:t>
+      </w:r>
+      <w:r>
+        <w:rPr>
+          <w:rFonts w:ascii="Menlo Regular" w:hAnsi="Menlo Regular" w:cs="Menlo Regular"/>
+          <w:sz w:val="26"/>
+          <w:szCs w:val="26"/>
+          <w:lang w:val="en-US"/>
+        </w:rPr>
+        <w:t>★★</w:t>
+      </w:r>
+    </w:p>
+    <w:p>
+      <w:pPr>
+        <w:ind w:left="1800"/>
+        <w:rPr>
+          <w:rFonts w:cs="Menlo Regular"/>
+          <w:lang w:val="en-US"/>
+        </w:rPr>
+      </w:pPr>
+      <w:r>
+        <w:rPr>
+          <w:rFonts w:cs="Menlo Regular"/>
+          <w:lang w:val="en-US"/>
+        </w:rPr>
+        <w:t>Levensduur van nachtmerries geeft aantal nachtmerries voor volgende spawn</w:t>
+      </w:r>
+    </w:p>
+    <w:p>
+      <w:pPr>
+        <w:ind w:left="1800"/>
+      </w:pPr>
+      <w:r>
+        <w:rPr>
+          <w:rFonts w:cs="Menlo Regular"/>
+          <w:lang w:val="en-US"/>
+        </w:rPr>
+        <w:t>Pieter</w:t>
+      </w:r>
+    </w:p>
+    <w:p>
+      <w:pPr>
+        <w:pStyle w:val="Lijstalinea"/>
+        <w:numPr>
+          <w:ilvl w:val="1"/>
+          <w:numId w:val="7"/>
+        </w:numPr>
+      </w:pPr>
+      <w:r>
+        <w:t>Enemy you always lose from</w:t>
+      </w:r>
+      <w:r>
+        <w:t xml:space="preserve"> </w:t>
+      </w:r>
+      <w:r>
+        <w:rPr>
+          <w:rFonts w:ascii="Menlo Regular" w:hAnsi="Menlo Regular" w:cs="Menlo Regular"/>
+          <w:sz w:val="26"/>
+          <w:szCs w:val="26"/>
+          <w:lang w:val="en-US"/>
+        </w:rPr>
+        <w:t xml:space="preserve">★★ </w:t>
+      </w:r>
+      <w:r>
+        <w:rPr>
+          <w:rFonts w:cs="Menlo Regular"/>
+          <w:lang w:val="en-US"/>
+        </w:rPr>
+        <w:t>konami</w:t>
+      </w:r>
+    </w:p>
+    <w:p>
+      <w:pPr>
+        <w:pStyle w:val="Lijstalinea"/>
+        <w:ind w:left="1800"/>
+      </w:pPr>
+      <w:r>
+        <w:t>Super span teveel nachtmerries met evt implementatie van konami</w:t>
+      </w:r>
+    </w:p>
+    <w:p>
+      <w:pPr>
+        <w:pStyle w:val="Lijstalinea"/>
+        <w:ind w:left="1800"/>
+      </w:pPr>
+      <w:r>
+        <w:t>Jeroen/Damien</w:t>
       </w:r>
     </w:p>
     <w:p>
@@ -550,13 +705,8 @@
           <w:numId w:val="7"/>
         </w:numPr>
       </w:pPr>
-      <w:proofErr w:type="spellStart"/>
-      <w:r>
-        <w:t>Artificial</w:t>
-      </w:r>
-      <w:proofErr w:type="spellEnd"/>
-      <w:r>
-        <w:t xml:space="preserve"> Intelligence (AI)</w:t>
+      <w:r>
+        <w:t>Web &amp; Databases (WD)</w:t>
       </w:r>
     </w:p>
     <w:p>
@@ -567,27 +717,9 @@
           <w:numId w:val="7"/>
         </w:numPr>
       </w:pPr>
-      <w:proofErr w:type="spellStart"/>
-      <w:r>
-        <w:t>Pathfindig</w:t>
-      </w:r>
-      <w:proofErr w:type="spellEnd"/>
-      <w:r>
-        <w:t xml:space="preserve"> </w:t>
-      </w:r>
-      <w:proofErr w:type="spellStart"/>
-      <w:r>
-        <w:t>using</w:t>
-      </w:r>
-      <w:proofErr w:type="spellEnd"/>
-      <w:r>
-        <w:t xml:space="preserve"> </w:t>
-      </w:r>
-      <w:proofErr w:type="spellStart"/>
-      <w:r>
-        <w:t>NavMesh</w:t>
-      </w:r>
-      <w:proofErr w:type="spellEnd"/>
+      <w:r>
+        <w:t>Collect playthrough data</w:t>
+      </w:r>
       <w:r>
         <w:t xml:space="preserve"> </w:t>
       </w:r>
@@ -598,7 +730,7 @@
           <w:szCs w:val="26"/>
           <w:lang w:val="en-US"/>
         </w:rPr>
-        <w:t>★</w:t>
+        <w:t>★★</w:t>
       </w:r>
     </w:p>
     <w:p>
@@ -609,35 +741,9 @@
           <w:numId w:val="7"/>
         </w:numPr>
       </w:pPr>
-      <w:proofErr w:type="spellStart"/>
-      <w:r>
-        <w:t>Pathfinding</w:t>
-      </w:r>
-      <w:proofErr w:type="spellEnd"/>
-      <w:r>
-        <w:t xml:space="preserve"> </w:t>
-      </w:r>
-      <w:proofErr w:type="spellStart"/>
-      <w:r>
-        <w:t>using</w:t>
-      </w:r>
-      <w:proofErr w:type="spellEnd"/>
-      <w:r>
-        <w:t xml:space="preserve"> </w:t>
-      </w:r>
-      <w:proofErr w:type="spellStart"/>
-      <w:r>
-        <w:t>own</w:t>
-      </w:r>
-      <w:proofErr w:type="spellEnd"/>
-      <w:r>
-        <w:t xml:space="preserve"> </w:t>
-      </w:r>
-      <w:proofErr w:type="spellStart"/>
-      <w:r>
-        <w:t>algorithm</w:t>
-      </w:r>
-      <w:proofErr w:type="spellEnd"/>
+      <w:r>
+        <w:t>Store data on web server</w:t>
+      </w:r>
       <w:r>
         <w:t xml:space="preserve"> </w:t>
       </w:r>
@@ -649,15 +755,6 @@
           <w:lang w:val="en-US"/>
         </w:rPr>
         <w:t>★★</w:t>
-      </w:r>
-      <w:r>
-        <w:rPr>
-          <w:rFonts w:ascii="Menlo Regular" w:hAnsi="Menlo Regular" w:cs="Menlo Regular"/>
-          <w:sz w:val="26"/>
-          <w:szCs w:val="26"/>
-          <w:lang w:val="en-US"/>
-        </w:rPr>
-        <w:t>★</w:t>
       </w:r>
     </w:p>
     <w:p>
@@ -668,29 +765,8 @@
           <w:numId w:val="7"/>
         </w:numPr>
       </w:pPr>
-      <w:proofErr w:type="spellStart"/>
-      <w:r>
-        <w:t>Some</w:t>
-      </w:r>
-      <w:proofErr w:type="spellEnd"/>
-      <w:r>
-        <w:t xml:space="preserve"> “</w:t>
-      </w:r>
-      <w:proofErr w:type="spellStart"/>
-      <w:r>
-        <w:t>consciousness</w:t>
-      </w:r>
-      <w:proofErr w:type="spellEnd"/>
-      <w:r>
-        <w:t xml:space="preserve">” in </w:t>
-      </w:r>
-      <w:proofErr w:type="spellStart"/>
-      <w:r>
-        <w:t>enemies</w:t>
-      </w:r>
-      <w:proofErr w:type="spellEnd"/>
-      <w:r>
-        <w:t xml:space="preserve"> of the level</w:t>
+      <w:r>
+        <w:t>Visualize data on web server</w:t>
       </w:r>
       <w:r>
         <w:t xml:space="preserve"> </w:t>
@@ -713,27 +789,9 @@
           <w:numId w:val="7"/>
         </w:numPr>
       </w:pPr>
-      <w:proofErr w:type="spellStart"/>
-      <w:r>
-        <w:t>Use</w:t>
-      </w:r>
-      <w:proofErr w:type="spellEnd"/>
-      <w:r>
-        <w:t xml:space="preserve"> </w:t>
-      </w:r>
-      <w:proofErr w:type="spellStart"/>
-      <w:r>
-        <w:t>genetic</w:t>
-      </w:r>
-      <w:proofErr w:type="spellEnd"/>
-      <w:r>
-        <w:t xml:space="preserve"> </w:t>
-      </w:r>
-      <w:proofErr w:type="spellStart"/>
-      <w:r>
-        <w:t>algorithm</w:t>
-      </w:r>
-      <w:proofErr w:type="spellEnd"/>
+      <w:r>
+        <w:t>Collect and show highscores from web server</w:t>
+      </w:r>
       <w:r>
         <w:t xml:space="preserve"> </w:t>
       </w:r>
@@ -755,27 +813,9 @@
           <w:numId w:val="7"/>
         </w:numPr>
       </w:pPr>
-      <w:proofErr w:type="spellStart"/>
-      <w:r>
-        <w:t>Enemies</w:t>
-      </w:r>
-      <w:proofErr w:type="spellEnd"/>
-      <w:r>
-        <w:t xml:space="preserve"> </w:t>
-      </w:r>
-      <w:proofErr w:type="spellStart"/>
-      <w:r>
-        <w:t>that</w:t>
-      </w:r>
-      <w:proofErr w:type="spellEnd"/>
-      <w:r>
-        <w:t xml:space="preserve"> </w:t>
-      </w:r>
-      <w:proofErr w:type="spellStart"/>
-      <w:r>
-        <w:t>learn</w:t>
-      </w:r>
-      <w:proofErr w:type="spellEnd"/>
+      <w:r>
+        <w:t>Online gamer accounts with avatars</w:t>
+      </w:r>
       <w:r>
         <w:t xml:space="preserve"> </w:t>
       </w:r>
@@ -786,7 +826,7 @@
           <w:szCs w:val="26"/>
           <w:lang w:val="en-US"/>
         </w:rPr>
-        <w:t>★★</w:t>
+        <w:t>★</w:t>
       </w:r>
     </w:p>
     <w:p>
@@ -797,43 +837,9 @@
           <w:numId w:val="7"/>
         </w:numPr>
       </w:pPr>
-      <w:proofErr w:type="spellStart"/>
-      <w:r>
-        <w:t>Enemy</w:t>
-      </w:r>
-      <w:proofErr w:type="spellEnd"/>
-      <w:r>
-        <w:t xml:space="preserve"> </w:t>
-      </w:r>
-      <w:proofErr w:type="spellStart"/>
-      <w:r>
-        <w:t>you</w:t>
-      </w:r>
-      <w:proofErr w:type="spellEnd"/>
-      <w:r>
-        <w:t xml:space="preserve"> </w:t>
-      </w:r>
-      <w:proofErr w:type="spellStart"/>
-      <w:r>
-        <w:t>always</w:t>
-      </w:r>
-      <w:proofErr w:type="spellEnd"/>
-      <w:r>
-        <w:t xml:space="preserve"> </w:t>
-      </w:r>
-      <w:proofErr w:type="spellStart"/>
-      <w:r>
-        <w:t>lose</w:t>
-      </w:r>
-      <w:proofErr w:type="spellEnd"/>
-      <w:r>
-        <w:t xml:space="preserve"> </w:t>
-      </w:r>
-      <w:proofErr w:type="spellStart"/>
-      <w:r>
-        <w:t>from</w:t>
-      </w:r>
-      <w:proofErr w:type="spellEnd"/>
+      <w:r>
+        <w:t>Save and share game states with others through social media</w:t>
+      </w:r>
       <w:r>
         <w:t xml:space="preserve"> </w:t>
       </w:r>
@@ -844,17 +850,21 @@
           <w:szCs w:val="26"/>
           <w:lang w:val="en-US"/>
         </w:rPr>
-        <w:t xml:space="preserve">★★ </w:t>
-      </w:r>
-      <w:proofErr w:type="spellStart"/>
+        <w:t>★</w:t>
+      </w:r>
+    </w:p>
+    <w:p>
+      <w:pPr>
+        <w:pStyle w:val="Lijstalinea"/>
+        <w:ind w:left="1800"/>
+      </w:pPr>
       <w:r>
         <w:rPr>
           <w:rFonts w:cs="Menlo Regular"/>
           <w:lang w:val="en-US"/>
         </w:rPr>
-        <w:t>konami</w:t>
-      </w:r>
-      <w:proofErr w:type="spellEnd"/>
+        <w:t xml:space="preserve">Nog niet bepaald </w:t>
+      </w:r>
     </w:p>
     <w:p>
       <w:pPr>
@@ -865,7 +875,7 @@
         </w:numPr>
       </w:pPr>
       <w:r>
-        <w:t>Web &amp; Databases (WD)</w:t>
+        <w:t>Programming (PR)</w:t>
       </w:r>
     </w:p>
     <w:p>
@@ -877,15 +887,7 @@
         </w:numPr>
       </w:pPr>
       <w:r>
-        <w:t xml:space="preserve">Collect </w:t>
-      </w:r>
-      <w:proofErr w:type="spellStart"/>
-      <w:r>
-        <w:t>playthrough</w:t>
-      </w:r>
-      <w:proofErr w:type="spellEnd"/>
-      <w:r>
-        <w:t xml:space="preserve"> data</w:t>
+        <w:t>Game Mechanics</w:t>
       </w:r>
       <w:r>
         <w:t xml:space="preserve"> </w:t>
@@ -897,7 +899,44 @@
           <w:szCs w:val="26"/>
           <w:lang w:val="en-US"/>
         </w:rPr>
-        <w:t>★★</w:t>
+        <w:t>★★★★</w:t>
+      </w:r>
+    </w:p>
+    <w:p>
+      <w:pPr>
+        <w:pStyle w:val="Lijstalinea"/>
+        <w:ind w:left="1800"/>
+        <w:rPr>
+          <w:rFonts w:cs="Menlo Regular"/>
+          <w:lang w:val="en-US"/>
+        </w:rPr>
+      </w:pPr>
+      <w:r>
+        <w:rPr>
+          <w:rFonts w:cs="Menlo Regular"/>
+          <w:lang w:val="en-US"/>
+        </w:rPr>
+        <w:t>Afschieten/oppakken/neerzetten/blokkades vermijden/</w:t>
+      </w:r>
+      <w:r>
+        <w:rPr>
+          <w:rFonts w:cs="Menlo Regular"/>
+          <w:lang w:val="en-US"/>
+        </w:rPr>
+        <w:t>Blokken afbreken</w:t>
+      </w:r>
+    </w:p>
+    <w:p>
+      <w:pPr>
+        <w:pStyle w:val="Lijstalinea"/>
+        <w:ind w:left="1800"/>
+      </w:pPr>
+      <w:r>
+        <w:rPr>
+          <w:rFonts w:cs="Menlo Regular"/>
+          <w:lang w:val="en-US"/>
+        </w:rPr>
+        <w:t>Damien/Jeroen</w:t>
       </w:r>
     </w:p>
     <w:p>
@@ -909,10 +948,7 @@
         </w:numPr>
       </w:pPr>
       <w:r>
-        <w:t>Store data on web server</w:t>
-      </w:r>
-      <w:r>
-        <w:t xml:space="preserve"> </w:t>
+        <w:t>Game loop</w:t>
       </w:r>
       <w:r>
         <w:rPr>
@@ -921,7 +957,37 @@
           <w:szCs w:val="26"/>
           <w:lang w:val="en-US"/>
         </w:rPr>
-        <w:t>★★</w:t>
+        <w:t xml:space="preserve"> ★★</w:t>
+      </w:r>
+    </w:p>
+    <w:p>
+      <w:pPr>
+        <w:pStyle w:val="Lijstalinea"/>
+        <w:ind w:left="1800"/>
+        <w:rPr>
+          <w:rFonts w:cs="Menlo Regular"/>
+          <w:lang w:val="en-US"/>
+        </w:rPr>
+      </w:pPr>
+      <w:r>
+        <w:rPr>
+          <w:rFonts w:cs="Menlo Regular"/>
+          <w:lang w:val="en-US"/>
+        </w:rPr>
+        <w:t>Versnellen van spel en vertragen wanneer teddy dood gaat</w:t>
+      </w:r>
+    </w:p>
+    <w:p>
+      <w:pPr>
+        <w:pStyle w:val="Lijstalinea"/>
+        <w:ind w:left="1800"/>
+      </w:pPr>
+      <w:r>
+        <w:rPr>
+          <w:rFonts w:cs="Menlo Regular"/>
+          <w:lang w:val="en-US"/>
+        </w:rPr>
+        <w:t>Damien</w:t>
       </w:r>
     </w:p>
     <w:p>
@@ -932,13 +998,8 @@
           <w:numId w:val="7"/>
         </w:numPr>
       </w:pPr>
-      <w:proofErr w:type="spellStart"/>
-      <w:r>
-        <w:t>Visualize</w:t>
-      </w:r>
-      <w:proofErr w:type="spellEnd"/>
-      <w:r>
-        <w:t xml:space="preserve"> data on web server</w:t>
+      <w:r>
+        <w:t>Physics</w:t>
       </w:r>
       <w:r>
         <w:t xml:space="preserve"> </w:t>
@@ -950,253 +1011,39 @@
           <w:szCs w:val="26"/>
           <w:lang w:val="en-US"/>
         </w:rPr>
-        <w:t>★★</w:t>
-      </w:r>
-    </w:p>
-    <w:p>
-      <w:pPr>
-        <w:pStyle w:val="Lijstalinea"/>
-        <w:numPr>
-          <w:ilvl w:val="1"/>
-          <w:numId w:val="7"/>
-        </w:numPr>
-      </w:pPr>
-      <w:r>
-        <w:t xml:space="preserve">Collect </w:t>
-      </w:r>
-      <w:proofErr w:type="spellStart"/>
-      <w:r>
-        <w:t>and</w:t>
-      </w:r>
-      <w:proofErr w:type="spellEnd"/>
-      <w:r>
-        <w:t xml:space="preserve"> show highscores </w:t>
-      </w:r>
-      <w:proofErr w:type="spellStart"/>
-      <w:r>
-        <w:t>from</w:t>
-      </w:r>
-      <w:proofErr w:type="spellEnd"/>
-      <w:r>
-        <w:t xml:space="preserve"> web server</w:t>
-      </w:r>
-      <w:r>
-        <w:t xml:space="preserve"> </w:t>
-      </w:r>
-      <w:r>
-        <w:rPr>
-          <w:rFonts w:ascii="Menlo Regular" w:hAnsi="Menlo Regular" w:cs="Menlo Regular"/>
-          <w:sz w:val="26"/>
-          <w:szCs w:val="26"/>
-          <w:lang w:val="en-US"/>
-        </w:rPr>
-        <w:t>★★</w:t>
-      </w:r>
-    </w:p>
-    <w:p>
-      <w:pPr>
-        <w:pStyle w:val="Lijstalinea"/>
-        <w:numPr>
-          <w:ilvl w:val="1"/>
-          <w:numId w:val="7"/>
-        </w:numPr>
-      </w:pPr>
-      <w:r>
-        <w:t xml:space="preserve">Online </w:t>
-      </w:r>
-      <w:proofErr w:type="spellStart"/>
-      <w:r>
-        <w:t>gamer</w:t>
-      </w:r>
-      <w:proofErr w:type="spellEnd"/>
-      <w:r>
-        <w:t xml:space="preserve"> accounts </w:t>
-      </w:r>
-      <w:proofErr w:type="spellStart"/>
-      <w:r>
-        <w:t>with</w:t>
-      </w:r>
-      <w:proofErr w:type="spellEnd"/>
-      <w:r>
-        <w:t xml:space="preserve"> </w:t>
-      </w:r>
-      <w:proofErr w:type="spellStart"/>
-      <w:r>
-        <w:t>avatars</w:t>
-      </w:r>
-      <w:proofErr w:type="spellEnd"/>
-      <w:r>
-        <w:t xml:space="preserve"> </w:t>
-      </w:r>
-      <w:r>
-        <w:rPr>
-          <w:rFonts w:ascii="Menlo Regular" w:hAnsi="Menlo Regular" w:cs="Menlo Regular"/>
-          <w:sz w:val="26"/>
-          <w:szCs w:val="26"/>
-          <w:lang w:val="en-US"/>
-        </w:rPr>
-        <w:t>★</w:t>
-      </w:r>
-    </w:p>
-    <w:p>
-      <w:pPr>
-        <w:pStyle w:val="Lijstalinea"/>
-        <w:numPr>
-          <w:ilvl w:val="1"/>
-          <w:numId w:val="7"/>
-        </w:numPr>
-      </w:pPr>
-      <w:r>
-        <w:t xml:space="preserve">Save </w:t>
-      </w:r>
-      <w:proofErr w:type="spellStart"/>
-      <w:r>
-        <w:t>and</w:t>
-      </w:r>
-      <w:proofErr w:type="spellEnd"/>
-      <w:r>
-        <w:t xml:space="preserve"> share game </w:t>
-      </w:r>
-      <w:proofErr w:type="spellStart"/>
-      <w:r>
-        <w:t>states</w:t>
-      </w:r>
-      <w:proofErr w:type="spellEnd"/>
-      <w:r>
-        <w:t xml:space="preserve"> </w:t>
-      </w:r>
-      <w:proofErr w:type="spellStart"/>
-      <w:r>
-        <w:t>with</w:t>
-      </w:r>
-      <w:proofErr w:type="spellEnd"/>
-      <w:r>
-        <w:t xml:space="preserve"> </w:t>
-      </w:r>
-      <w:proofErr w:type="spellStart"/>
-      <w:r>
-        <w:t>others</w:t>
-      </w:r>
-      <w:proofErr w:type="spellEnd"/>
-      <w:r>
-        <w:t xml:space="preserve"> </w:t>
-      </w:r>
-      <w:proofErr w:type="spellStart"/>
-      <w:r>
-        <w:t>through</w:t>
-      </w:r>
-      <w:proofErr w:type="spellEnd"/>
-      <w:r>
-        <w:t xml:space="preserve"> </w:t>
-      </w:r>
-      <w:proofErr w:type="spellStart"/>
-      <w:r>
-        <w:t>social</w:t>
-      </w:r>
-      <w:proofErr w:type="spellEnd"/>
-      <w:r>
-        <w:t xml:space="preserve"> media</w:t>
-      </w:r>
-      <w:r>
-        <w:t xml:space="preserve"> </w:t>
-      </w:r>
-      <w:r>
-        <w:rPr>
-          <w:rFonts w:ascii="Menlo Regular" w:hAnsi="Menlo Regular" w:cs="Menlo Regular"/>
-          <w:sz w:val="26"/>
-          <w:szCs w:val="26"/>
-          <w:lang w:val="en-US"/>
-        </w:rPr>
-        <w:t>★</w:t>
-      </w:r>
-    </w:p>
-    <w:p>
-      <w:pPr>
-        <w:pStyle w:val="Lijstalinea"/>
-        <w:numPr>
-          <w:ilvl w:val="0"/>
-          <w:numId w:val="7"/>
-        </w:numPr>
-      </w:pPr>
-      <w:r>
-        <w:lastRenderedPageBreak/>
-        <w:t>Programming (PR)</w:t>
-      </w:r>
-    </w:p>
-    <w:p>
-      <w:pPr>
-        <w:pStyle w:val="Lijstalinea"/>
-        <w:numPr>
-          <w:ilvl w:val="1"/>
-          <w:numId w:val="7"/>
-        </w:numPr>
-      </w:pPr>
-      <w:r>
-        <w:t xml:space="preserve">Game </w:t>
-      </w:r>
-      <w:proofErr w:type="spellStart"/>
-      <w:r>
-        <w:t>Mechanics</w:t>
-      </w:r>
-      <w:proofErr w:type="spellEnd"/>
-      <w:r>
-        <w:t xml:space="preserve"> </w:t>
-      </w:r>
-      <w:r>
-        <w:rPr>
-          <w:rFonts w:ascii="Menlo Regular" w:hAnsi="Menlo Regular" w:cs="Menlo Regular"/>
-          <w:sz w:val="26"/>
-          <w:szCs w:val="26"/>
-          <w:lang w:val="en-US"/>
-        </w:rPr>
         <w:t>★★★★</w:t>
       </w:r>
     </w:p>
     <w:p>
       <w:pPr>
-        <w:pStyle w:val="Lijstalinea"/>
-        <w:numPr>
-          <w:ilvl w:val="1"/>
-          <w:numId w:val="7"/>
-        </w:numPr>
-      </w:pPr>
-      <w:r>
-        <w:t>Game loop</w:t>
-      </w:r>
-      <w:r>
-        <w:rPr>
-          <w:rFonts w:ascii="Menlo Regular" w:hAnsi="Menlo Regular" w:cs="Menlo Regular"/>
-          <w:sz w:val="26"/>
-          <w:szCs w:val="26"/>
-          <w:lang w:val="en-US"/>
-        </w:rPr>
-        <w:t xml:space="preserve"> ★★</w:t>
-      </w:r>
-    </w:p>
-    <w:p>
-      <w:pPr>
-        <w:pStyle w:val="Lijstalinea"/>
-        <w:numPr>
-          <w:ilvl w:val="1"/>
-          <w:numId w:val="7"/>
-        </w:numPr>
-      </w:pPr>
-      <w:proofErr w:type="spellStart"/>
-      <w:r>
-        <w:t>Physics</w:t>
-      </w:r>
-      <w:proofErr w:type="spellEnd"/>
-      <w:r>
-        <w:t xml:space="preserve"> </w:t>
-      </w:r>
-      <w:r>
-        <w:rPr>
-          <w:rFonts w:ascii="Menlo Regular" w:hAnsi="Menlo Regular" w:cs="Menlo Regular"/>
-          <w:sz w:val="26"/>
-          <w:szCs w:val="26"/>
-          <w:lang w:val="en-US"/>
-        </w:rPr>
-        <w:t>★★★★</w:t>
+        <w:ind w:left="1800"/>
+      </w:pPr>
+      <w:r>
+        <w:t xml:space="preserve">Gebruik van rigidbody specifiek voor een object </w:t>
+      </w:r>
+    </w:p>
+    <w:p>
+      <w:pPr>
+        <w:ind w:left="1800"/>
+      </w:pPr>
+      <w:r>
+        <w:t>Nachtmerries niet spontaan verdwijnen bij contact met een obstakel</w:t>
+      </w:r>
+    </w:p>
+    <w:p>
+      <w:pPr>
+        <w:ind w:left="1800"/>
+      </w:pPr>
+      <w:r>
+        <w:t>Teddy kan op blokjes springen en er niet van afvallen</w:t>
+      </w:r>
+    </w:p>
+    <w:p>
+      <w:pPr>
+        <w:ind w:left="1800"/>
+      </w:pPr>
+      <w:r>
+        <w:t>Pieter/Jeroen</w:t>
       </w:r>
     </w:p>
     <w:p/>
@@ -1205,48 +1052,12 @@
         <w:rPr>
           <w:rStyle w:val="Kop2Teken"/>
         </w:rPr>
-        <w:t xml:space="preserve">Student </w:t>
-      </w:r>
-      <w:proofErr w:type="spellStart"/>
+        <w:t>Student names, e-mails and role</w:t>
+      </w:r>
       <w:r>
         <w:rPr>
           <w:rStyle w:val="Kop2Teken"/>
         </w:rPr>
-        <w:t>names</w:t>
-      </w:r>
-      <w:proofErr w:type="spellEnd"/>
-      <w:r>
-        <w:rPr>
-          <w:rStyle w:val="Kop2Teken"/>
-        </w:rPr>
-        <w:t xml:space="preserve">, e-mails </w:t>
-      </w:r>
-      <w:proofErr w:type="spellStart"/>
-      <w:r>
-        <w:rPr>
-          <w:rStyle w:val="Kop2Teken"/>
-        </w:rPr>
-        <w:t>and</w:t>
-      </w:r>
-      <w:proofErr w:type="spellEnd"/>
-      <w:r>
-        <w:rPr>
-          <w:rStyle w:val="Kop2Teken"/>
-        </w:rPr>
-        <w:t xml:space="preserve"> </w:t>
-      </w:r>
-      <w:proofErr w:type="spellStart"/>
-      <w:r>
-        <w:rPr>
-          <w:rStyle w:val="Kop2Teken"/>
-        </w:rPr>
-        <w:t>role</w:t>
-      </w:r>
-      <w:proofErr w:type="spellEnd"/>
-      <w:r>
-        <w:rPr>
-          <w:rStyle w:val="Kop2Teken"/>
-        </w:rPr>
         <w:br/>
       </w:r>
     </w:p>
@@ -1254,19 +1065,9 @@
       <w:pPr>
         <w:ind w:firstLine="708"/>
       </w:pPr>
-      <w:proofErr w:type="spellStart"/>
-      <w:r>
-        <w:t>Esmeralda</w:t>
-      </w:r>
-      <w:proofErr w:type="spellEnd"/>
-      <w:r>
-        <w:t xml:space="preserve"> </w:t>
-      </w:r>
-      <w:proofErr w:type="spellStart"/>
-      <w:r>
-        <w:t>Tomasoa</w:t>
-      </w:r>
-      <w:proofErr w:type="spellEnd"/>
+      <w:r>
+        <w:t>Esmeralda Tomasoa</w:t>
+      </w:r>
       <w:r>
         <w:tab/>
       </w:r>
@@ -1288,21 +1089,8 @@
         <w:pStyle w:val="Lijstalinea"/>
         <w:ind w:left="708"/>
       </w:pPr>
-      <w:proofErr w:type="spellStart"/>
-      <w:r>
-        <w:t>Damien</w:t>
-      </w:r>
-      <w:proofErr w:type="spellEnd"/>
-      <w:r>
-        <w:t xml:space="preserve"> </w:t>
-      </w:r>
-      <w:proofErr w:type="spellStart"/>
-      <w:r>
-        <w:t>Crielaard</w:t>
-      </w:r>
-      <w:proofErr w:type="spellEnd"/>
-      <w:r>
-        <w:t xml:space="preserve"> </w:t>
+      <w:r>
+        <w:t xml:space="preserve">Damien Crielaard </w:t>
       </w:r>
       <w:r>
         <w:tab/>
@@ -1326,13 +1114,8 @@
         <w:ind w:left="708"/>
       </w:pPr>
       <w:r>
-        <w:t xml:space="preserve">Pieter </w:t>
-      </w:r>
-      <w:proofErr w:type="spellStart"/>
-      <w:r>
-        <w:t>Kools</w:t>
-      </w:r>
-      <w:proofErr w:type="spellEnd"/>
+        <w:t>Pieter Kools</w:t>
+      </w:r>
       <w:r>
         <w:tab/>
       </w:r>
@@ -1355,13 +1138,8 @@
         <w:tab/>
       </w:r>
       <w:r>
-        <w:t xml:space="preserve">Lead </w:t>
-      </w:r>
-      <w:proofErr w:type="spellStart"/>
-      <w:r>
-        <w:t>Programmer</w:t>
-      </w:r>
-      <w:proofErr w:type="spellEnd"/>
+        <w:t>Lead Programmer</w:t>
+      </w:r>
     </w:p>
     <w:p>
       <w:pPr>
@@ -1416,19 +1194,9 @@
       <w:r>
         <w:tab/>
       </w:r>
-      <w:proofErr w:type="spellStart"/>
-      <w:r>
-        <w:t>Ass</w:t>
-      </w:r>
-      <w:proofErr w:type="spellEnd"/>
-      <w:r>
-        <w:t xml:space="preserve">. Lead </w:t>
-      </w:r>
-      <w:proofErr w:type="spellStart"/>
-      <w:r>
-        <w:t>Programmer</w:t>
-      </w:r>
-      <w:proofErr w:type="spellEnd"/>
+      <w:r>
+        <w:t>Ass. Lead Programmer</w:t>
+      </w:r>
     </w:p>
     <w:p>
       <w:pPr>
@@ -1456,19 +1224,9 @@
         <w:pStyle w:val="Lijstalinea"/>
         <w:ind w:left="2124" w:hanging="1416"/>
       </w:pPr>
-      <w:proofErr w:type="spellStart"/>
-      <w:r>
-        <w:t>Abdullah</w:t>
-      </w:r>
-      <w:proofErr w:type="spellEnd"/>
-      <w:r>
-        <w:t xml:space="preserve"> </w:t>
-      </w:r>
-      <w:proofErr w:type="spellStart"/>
-      <w:r>
-        <w:t>Tezcan</w:t>
-      </w:r>
-      <w:proofErr w:type="spellEnd"/>
+      <w:r>
+        <w:t>Abdullah Tezcan</w:t>
+      </w:r>
       <w:r>
         <w:tab/>
       </w:r>
@@ -1511,13 +1269,8 @@
       <w:r>
         <w:tab/>
       </w:r>
-      <w:proofErr w:type="spellStart"/>
-      <w:r>
-        <w:t>Ass</w:t>
-      </w:r>
-      <w:proofErr w:type="spellEnd"/>
-      <w:r>
-        <w:t xml:space="preserve">. Lead Artist </w:t>
+      <w:r>
+        <w:t xml:space="preserve">Ass. Lead Artist </w:t>
       </w:r>
     </w:p>
     <w:p>
@@ -1528,21 +1281,25 @@
     </w:p>
     <w:p>
       <w:pPr>
+        <w:pStyle w:val="Lijstalinea"/>
+        <w:ind w:left="360"/>
+      </w:pPr>
+    </w:p>
+    <w:p>
+      <w:pPr>
+        <w:pStyle w:val="Lijstalinea"/>
+        <w:ind w:left="360"/>
+      </w:pPr>
+      <w:bookmarkStart w:id="0" w:name="_GoBack"/>
+      <w:bookmarkEnd w:id="0"/>
+    </w:p>
+    <w:p>
+      <w:pPr>
         <w:pStyle w:val="Kop2"/>
       </w:pPr>
-      <w:proofErr w:type="spellStart"/>
-      <w:r>
-        <w:t>Rough</w:t>
-      </w:r>
-      <w:proofErr w:type="spellEnd"/>
-      <w:r>
-        <w:t xml:space="preserve"> </w:t>
-      </w:r>
-      <w:proofErr w:type="spellStart"/>
-      <w:r>
-        <w:t>timeline</w:t>
-      </w:r>
-      <w:proofErr w:type="spellEnd"/>
+      <w:r>
+        <w:t>Rough timeline</w:t>
+      </w:r>
     </w:p>
     <w:p/>
     <w:tbl>
@@ -1591,47 +1348,18 @@
           </w:p>
           <w:p>
             <w:r>
-              <w:t>- attributen (</w:t>
-            </w:r>
-            <w:proofErr w:type="spellStart"/>
-            <w:r>
-              <w:t>enemy</w:t>
-            </w:r>
-            <w:proofErr w:type="spellEnd"/>
-            <w:r>
-              <w:t xml:space="preserve">, </w:t>
-            </w:r>
-            <w:proofErr w:type="spellStart"/>
-            <w:r>
-              <w:t>player</w:t>
-            </w:r>
-            <w:proofErr w:type="spellEnd"/>
-            <w:r>
-              <w:t>)</w:t>
-            </w:r>
-          </w:p>
-          <w:p>
-            <w:r>
-              <w:t xml:space="preserve">- verdediging (the </w:t>
-            </w:r>
-            <w:proofErr w:type="spellStart"/>
-            <w:r>
-              <w:t>flag</w:t>
-            </w:r>
-            <w:proofErr w:type="spellEnd"/>
-            <w:r>
-              <w:t>)</w:t>
-            </w:r>
-          </w:p>
-          <w:p>
-            <w:r>
-              <w:t xml:space="preserve">- </w:t>
-            </w:r>
-            <w:proofErr w:type="spellStart"/>
-            <w:r>
-              <w:t>gameplay</w:t>
-            </w:r>
-            <w:proofErr w:type="spellEnd"/>
+              <w:t>- attributen (enemy, player)</w:t>
+            </w:r>
+          </w:p>
+          <w:p>
+            <w:r>
+              <w:t>- verdediging (the flag)</w:t>
+            </w:r>
+          </w:p>
+          <w:p>
+            <w:r>
+              <w:t>- gameplay</w:t>
+            </w:r>
           </w:p>
           <w:p/>
           <w:p>
@@ -1649,33 +1377,11 @@
             <w:r>
               <w:t xml:space="preserve"> </w:t>
             </w:r>
-            <w:proofErr w:type="spellStart"/>
             <w:r>
               <w:rPr>
                 <w:b/>
               </w:rPr>
-              <w:t>Deliverable</w:t>
-            </w:r>
-            <w:proofErr w:type="spellEnd"/>
-            <w:r>
-              <w:rPr>
-                <w:b/>
-              </w:rPr>
-              <w:t xml:space="preserve">: </w:t>
-            </w:r>
-            <w:proofErr w:type="spellStart"/>
-            <w:r>
-              <w:rPr>
-                <w:b/>
-              </w:rPr>
-              <w:t>Core</w:t>
-            </w:r>
-            <w:proofErr w:type="spellEnd"/>
-            <w:r>
-              <w:rPr>
-                <w:b/>
-              </w:rPr>
-              <w:t xml:space="preserve"> Project Document</w:t>
+              <w:t>Deliverable: Core Project Document</w:t>
             </w:r>
           </w:p>
         </w:tc>
@@ -1705,16 +1411,8 @@
               <w:rPr>
                 <w:b/>
               </w:rPr>
-              <w:t xml:space="preserve">Prototype, </w:t>
-            </w:r>
-            <w:proofErr w:type="spellStart"/>
-            <w:r>
-              <w:rPr>
-                <w:b/>
-              </w:rPr>
-              <w:t>Testing</w:t>
-            </w:r>
-            <w:proofErr w:type="spellEnd"/>
+              <w:t>Prototype, Testing</w:t>
+            </w:r>
           </w:p>
           <w:p/>
           <w:p>
@@ -1724,42 +1422,13 @@
           </w:p>
           <w:p>
             <w:r>
-              <w:t xml:space="preserve">- </w:t>
-            </w:r>
-            <w:proofErr w:type="spellStart"/>
-            <w:r>
-              <w:t>player</w:t>
-            </w:r>
-            <w:proofErr w:type="spellEnd"/>
-            <w:r>
-              <w:t xml:space="preserve"> kan schieten</w:t>
-            </w:r>
-          </w:p>
-          <w:p>
-            <w:r>
-              <w:t xml:space="preserve">- art </w:t>
-            </w:r>
-            <w:proofErr w:type="spellStart"/>
-            <w:r>
-              <w:t>style</w:t>
-            </w:r>
-            <w:proofErr w:type="spellEnd"/>
-            <w:r>
-              <w:t xml:space="preserve"> </w:t>
-            </w:r>
-            <w:proofErr w:type="spellStart"/>
-            <w:r>
-              <w:t>player</w:t>
-            </w:r>
-            <w:proofErr w:type="spellEnd"/>
-            <w:r>
-              <w:t xml:space="preserve"> en </w:t>
-            </w:r>
-            <w:proofErr w:type="spellStart"/>
-            <w:r>
-              <w:t>enemy</w:t>
-            </w:r>
-            <w:proofErr w:type="spellEnd"/>
+              <w:t>- player kan schieten</w:t>
+            </w:r>
+          </w:p>
+          <w:p>
+            <w:r>
+              <w:t>- art style player en enemy</w:t>
+            </w:r>
           </w:p>
         </w:tc>
       </w:tr>
@@ -1788,16 +1457,8 @@
               <w:rPr>
                 <w:b/>
               </w:rPr>
-              <w:t xml:space="preserve">Prototype, </w:t>
-            </w:r>
-            <w:proofErr w:type="spellStart"/>
-            <w:r>
-              <w:rPr>
-                <w:b/>
-              </w:rPr>
-              <w:t>Testing</w:t>
-            </w:r>
-            <w:proofErr w:type="spellEnd"/>
+              <w:t>Prototype, Testing</w:t>
+            </w:r>
           </w:p>
           <w:p>
             <w:pPr>
@@ -1837,47 +1498,11 @@
             <w:r>
               <w:t xml:space="preserve"> </w:t>
             </w:r>
-            <w:proofErr w:type="spellStart"/>
             <w:r>
               <w:rPr>
                 <w:b/>
               </w:rPr>
-              <w:t>Deliverables</w:t>
-            </w:r>
-            <w:proofErr w:type="spellEnd"/>
-            <w:r>
-              <w:rPr>
-                <w:b/>
-              </w:rPr>
-              <w:t xml:space="preserve">: Prototypes, Prototyping Report, </w:t>
-            </w:r>
-            <w:proofErr w:type="spellStart"/>
-            <w:r>
-              <w:rPr>
-                <w:b/>
-              </w:rPr>
-              <w:t>Revised</w:t>
-            </w:r>
-            <w:proofErr w:type="spellEnd"/>
-            <w:r>
-              <w:rPr>
-                <w:b/>
-              </w:rPr>
-              <w:t xml:space="preserve"> </w:t>
-            </w:r>
-            <w:proofErr w:type="spellStart"/>
-            <w:r>
-              <w:rPr>
-                <w:b/>
-              </w:rPr>
-              <w:t>Core</w:t>
-            </w:r>
-            <w:proofErr w:type="spellEnd"/>
-            <w:r>
-              <w:rPr>
-                <w:b/>
-              </w:rPr>
-              <w:t xml:space="preserve"> Project Document</w:t>
+              <w:t>Deliverables: Prototypes, Prototyping Report, Revised Core Project Document</w:t>
             </w:r>
           </w:p>
           <w:p>
@@ -1890,19 +1515,11 @@
             <w:r>
               <w:t xml:space="preserve"> </w:t>
             </w:r>
-            <w:proofErr w:type="spellStart"/>
             <w:r>
               <w:rPr>
                 <w:b/>
               </w:rPr>
-              <w:t>Deliverables</w:t>
-            </w:r>
-            <w:proofErr w:type="spellEnd"/>
-            <w:r>
-              <w:rPr>
-                <w:b/>
-              </w:rPr>
-              <w:t>: Game Design Document</w:t>
+              <w:t>Deliverables: Game Design Document</w:t>
             </w:r>
           </w:p>
         </w:tc>
@@ -1959,23 +1576,13 @@
           </w:p>
           <w:p>
             <w:r>
-              <w:t xml:space="preserve">- </w:t>
-            </w:r>
-            <w:proofErr w:type="spellStart"/>
-            <w:r>
-              <w:t>pickups</w:t>
-            </w:r>
-            <w:proofErr w:type="spellEnd"/>
-          </w:p>
-          <w:p>
-            <w:r>
-              <w:t xml:space="preserve">- art </w:t>
-            </w:r>
-            <w:proofErr w:type="spellStart"/>
-            <w:r>
-              <w:t>style</w:t>
-            </w:r>
-            <w:proofErr w:type="spellEnd"/>
+              <w:t>- pickups</w:t>
+            </w:r>
+          </w:p>
+          <w:p>
+            <w:r>
+              <w:t>- art style</w:t>
+            </w:r>
           </w:p>
         </w:tc>
       </w:tr>
@@ -1996,25 +1603,12 @@
           </w:tcPr>
           <w:p>
             <w:r>
-              <w:t xml:space="preserve">- </w:t>
-            </w:r>
-            <w:proofErr w:type="spellStart"/>
-            <w:r>
-              <w:t>healthbar</w:t>
-            </w:r>
-            <w:proofErr w:type="spellEnd"/>
-          </w:p>
-          <w:p>
-            <w:r>
-              <w:t xml:space="preserve">- </w:t>
-            </w:r>
-            <w:proofErr w:type="spellStart"/>
-            <w:r>
-              <w:t>pickups</w:t>
-            </w:r>
-            <w:proofErr w:type="spellEnd"/>
-            <w:r>
-              <w:t xml:space="preserve"> geesten</w:t>
+              <w:t>- healthbar</w:t>
+            </w:r>
+          </w:p>
+          <w:p>
+            <w:r>
+              <w:t>- pickups geesten</w:t>
             </w:r>
           </w:p>
           <w:p>
@@ -2024,13 +1618,8 @@
           </w:p>
           <w:p>
             <w:r>
-              <w:t xml:space="preserve">- art </w:t>
-            </w:r>
-            <w:proofErr w:type="spellStart"/>
-            <w:r>
-              <w:t>style</w:t>
-            </w:r>
-            <w:proofErr w:type="spellEnd"/>
+              <w:t>- art style</w:t>
+            </w:r>
           </w:p>
           <w:p/>
           <w:p>
@@ -2039,19 +1628,11 @@
                 <w:b/>
               </w:rPr>
             </w:pPr>
-            <w:proofErr w:type="spellStart"/>
             <w:r>
               <w:rPr>
                 <w:b/>
               </w:rPr>
-              <w:t>Deliverables</w:t>
-            </w:r>
-            <w:proofErr w:type="spellEnd"/>
-            <w:r>
-              <w:rPr>
-                <w:b/>
-              </w:rPr>
-              <w:t xml:space="preserve">: peer reviews </w:t>
+              <w:t xml:space="preserve">Deliverables: peer reviews </w:t>
             </w:r>
           </w:p>
         </w:tc>
@@ -2078,25 +1659,12 @@
           </w:p>
           <w:p>
             <w:r>
-              <w:t xml:space="preserve">- art </w:t>
-            </w:r>
-            <w:proofErr w:type="spellStart"/>
-            <w:r>
-              <w:t>style</w:t>
-            </w:r>
-            <w:proofErr w:type="spellEnd"/>
-          </w:p>
-          <w:p>
-            <w:r>
-              <w:t xml:space="preserve">- </w:t>
-            </w:r>
-            <w:proofErr w:type="spellStart"/>
-            <w:r>
-              <w:t>minimap</w:t>
-            </w:r>
-            <w:proofErr w:type="spellEnd"/>
-            <w:r>
-              <w:t xml:space="preserve"> / kompas</w:t>
+              <w:t>- art style</w:t>
+            </w:r>
+          </w:p>
+          <w:p>
+            <w:r>
+              <w:t>- minimap / kompas</w:t>
             </w:r>
           </w:p>
           <w:p>
@@ -2112,33 +1680,11 @@
                 <w:b/>
               </w:rPr>
             </w:pPr>
-            <w:proofErr w:type="spellStart"/>
             <w:r>
               <w:rPr>
                 <w:b/>
               </w:rPr>
-              <w:t>Deliverables</w:t>
-            </w:r>
-            <w:proofErr w:type="spellEnd"/>
-            <w:r>
-              <w:rPr>
-                <w:b/>
-              </w:rPr>
-              <w:t xml:space="preserve">: </w:t>
-            </w:r>
-            <w:proofErr w:type="spellStart"/>
-            <w:r>
-              <w:rPr>
-                <w:b/>
-              </w:rPr>
-              <w:t>early</w:t>
-            </w:r>
-            <w:proofErr w:type="spellEnd"/>
-            <w:r>
-              <w:rPr>
-                <w:b/>
-              </w:rPr>
-              <w:t xml:space="preserve"> acces game</w:t>
+              <w:t>Deliverables: early acces game</w:t>
             </w:r>
           </w:p>
         </w:tc>
@@ -2165,25 +1711,12 @@
           </w:p>
           <w:p>
             <w:r>
-              <w:t xml:space="preserve">- </w:t>
-            </w:r>
-            <w:proofErr w:type="spellStart"/>
-            <w:r>
-              <w:t>multiplayer</w:t>
-            </w:r>
-            <w:proofErr w:type="spellEnd"/>
-          </w:p>
-          <w:p>
-            <w:r>
-              <w:t xml:space="preserve">- </w:t>
-            </w:r>
-            <w:proofErr w:type="spellStart"/>
-            <w:r>
-              <w:t>konomi</w:t>
-            </w:r>
-            <w:proofErr w:type="spellEnd"/>
-            <w:r>
-              <w:t xml:space="preserve"> code</w:t>
+              <w:t>- multiplayer</w:t>
+            </w:r>
+          </w:p>
+          <w:p>
+            <w:r>
+              <w:t>- konomi code</w:t>
             </w:r>
           </w:p>
           <w:p/>
@@ -2206,21 +1739,8 @@
           </w:tcPr>
           <w:p>
             <w:r>
-              <w:t xml:space="preserve">- </w:t>
-            </w:r>
-            <w:proofErr w:type="spellStart"/>
-            <w:r>
-              <w:t>debug</w:t>
-            </w:r>
-            <w:proofErr w:type="spellEnd"/>
-            <w:r>
-              <w:t xml:space="preserve"> </w:t>
-            </w:r>
-            <w:proofErr w:type="spellStart"/>
-            <w:r>
-              <w:t>tweeks</w:t>
-            </w:r>
-            <w:proofErr w:type="spellEnd"/>
+              <w:t>- debug tweeks</w:t>
+            </w:r>
           </w:p>
           <w:p>
             <w:pPr>
@@ -2235,33 +1755,11 @@
                 <w:b/>
               </w:rPr>
             </w:pPr>
-            <w:proofErr w:type="spellStart"/>
             <w:r>
               <w:rPr>
                 <w:b/>
               </w:rPr>
-              <w:t>Deliverables</w:t>
-            </w:r>
-            <w:proofErr w:type="spellEnd"/>
-            <w:r>
-              <w:rPr>
-                <w:b/>
-              </w:rPr>
-              <w:t xml:space="preserve">: </w:t>
-            </w:r>
-            <w:proofErr w:type="spellStart"/>
-            <w:r>
-              <w:rPr>
-                <w:b/>
-              </w:rPr>
-              <w:t>beta</w:t>
-            </w:r>
-            <w:proofErr w:type="spellEnd"/>
-            <w:r>
-              <w:rPr>
-                <w:b/>
-              </w:rPr>
-              <w:t xml:space="preserve"> game</w:t>
+              <w:t>Deliverables: beta game</w:t>
             </w:r>
           </w:p>
         </w:tc>
@@ -2283,29 +1781,8 @@
           </w:tcPr>
           <w:p>
             <w:r>
-              <w:t xml:space="preserve">- </w:t>
-            </w:r>
-            <w:proofErr w:type="spellStart"/>
-            <w:r>
-              <w:t>final</w:t>
-            </w:r>
-            <w:proofErr w:type="spellEnd"/>
-            <w:r>
-              <w:t xml:space="preserve"> </w:t>
-            </w:r>
-            <w:proofErr w:type="spellStart"/>
-            <w:r>
-              <w:t>debug</w:t>
-            </w:r>
-            <w:proofErr w:type="spellEnd"/>
-            <w:r>
-              <w:t xml:space="preserve"> </w:t>
-            </w:r>
-            <w:proofErr w:type="spellStart"/>
-            <w:r>
-              <w:t>tweaks</w:t>
-            </w:r>
-            <w:proofErr w:type="spellEnd"/>
+              <w:t>- final debug tweaks</w:t>
+            </w:r>
           </w:p>
           <w:p>
             <w:pPr>
@@ -2320,47 +1797,11 @@
                 <w:b/>
               </w:rPr>
             </w:pPr>
-            <w:proofErr w:type="spellStart"/>
             <w:r>
               <w:rPr>
                 <w:b/>
               </w:rPr>
-              <w:t>Deliverables</w:t>
-            </w:r>
-            <w:proofErr w:type="spellEnd"/>
-            <w:r>
-              <w:rPr>
-                <w:b/>
-              </w:rPr>
-              <w:t xml:space="preserve">: peer reviews </w:t>
-            </w:r>
-            <w:proofErr w:type="spellStart"/>
-            <w:r>
-              <w:rPr>
-                <w:b/>
-              </w:rPr>
-              <w:t>and</w:t>
-            </w:r>
-            <w:proofErr w:type="spellEnd"/>
-            <w:r>
-              <w:rPr>
-                <w:b/>
-              </w:rPr>
-              <w:t xml:space="preserve"> </w:t>
-            </w:r>
-            <w:proofErr w:type="spellStart"/>
-            <w:r>
-              <w:rPr>
-                <w:b/>
-              </w:rPr>
-              <w:t>indie</w:t>
-            </w:r>
-            <w:proofErr w:type="spellEnd"/>
-            <w:r>
-              <w:rPr>
-                <w:b/>
-              </w:rPr>
-              <w:t xml:space="preserve"> game</w:t>
+              <w:t>Deliverables: peer reviews and indie game</w:t>
             </w:r>
           </w:p>
         </w:tc>
@@ -2372,31 +1813,7 @@
         <w:pStyle w:val="Kop2"/>
       </w:pPr>
       <w:r>
-        <w:t xml:space="preserve">Link </w:t>
-      </w:r>
-      <w:proofErr w:type="spellStart"/>
-      <w:r>
-        <w:t>to</w:t>
-      </w:r>
-      <w:proofErr w:type="spellEnd"/>
-      <w:r>
-        <w:t xml:space="preserve"> </w:t>
-      </w:r>
-      <w:proofErr w:type="spellStart"/>
-      <w:r>
-        <w:t>our</w:t>
-      </w:r>
-      <w:proofErr w:type="spellEnd"/>
-      <w:r>
-        <w:t xml:space="preserve"> </w:t>
-      </w:r>
-      <w:proofErr w:type="spellStart"/>
-      <w:r>
-        <w:t>GitHub</w:t>
-      </w:r>
-      <w:proofErr w:type="spellEnd"/>
-      <w:r>
-        <w:t xml:space="preserve"> project page:</w:t>
+        <w:t>Link to our GitHub project page:</w:t>
       </w:r>
     </w:p>
     <w:p/>
@@ -3222,6 +2639,7 @@
   <w:style w:type="character" w:default="1" w:styleId="Standaardalinea-lettertype">
     <w:name w:val="Default Paragraph Font"/>
     <w:uiPriority w:val="1"/>
+    <w:semiHidden/>
     <w:unhideWhenUsed/>
   </w:style>
   <w:style w:type="table" w:default="1" w:styleId="Standaardtabel">
@@ -3559,6 +2977,7 @@
   <w:style w:type="character" w:default="1" w:styleId="Standaardalinea-lettertype">
     <w:name w:val="Default Paragraph Font"/>
     <w:uiPriority w:val="1"/>
+    <w:semiHidden/>
     <w:unhideWhenUsed/>
   </w:style>
   <w:style w:type="table" w:default="1" w:styleId="Standaardtabel">
@@ -4013,7 +3432,7 @@
 </file>
 
 <file path=customXml/itemProps1.xml><?xml version="1.0" encoding="utf-8"?>
-<ds:datastoreItem xmlns:ds="http://schemas.openxmlformats.org/officeDocument/2006/customXml" ds:itemID="{B2B47F6B-0E92-8C42-9182-6D9A5783727C}">
+<ds:datastoreItem xmlns:ds="http://schemas.openxmlformats.org/officeDocument/2006/customXml" ds:itemID="{40040A7E-6A44-DA4B-A3C6-A9441331B605}">
   <ds:schemaRefs>
     <ds:schemaRef ds:uri="http://schemas.openxmlformats.org/officeDocument/2006/bibliography"/>
   </ds:schemaRefs>

</xml_diff>